<commit_message>
Created MD links generator
</commit_message>
<xml_diff>
--- a/Resources/Reference/References.docx
+++ b/Resources/Reference/References.docx
@@ -4,20 +4,19 @@
   <w:body>
     <w:sdt>
       <w:sdtPr>
+        <w:rPr>
+          <w:rFonts w:asciiTheme="minorHAnsi" w:eastAsiaTheme="minorHAnsi" w:hAnsiTheme="minorHAnsi" w:cstheme="minorBidi"/>
+          <w:color w:val="auto"/>
+          <w:sz w:val="22"/>
+          <w:szCs w:val="22"/>
+        </w:rPr>
         <w:id w:val="112029926"/>
         <w:docPartObj>
           <w:docPartGallery w:val="Bibliographies"/>
           <w:docPartUnique/>
         </w:docPartObj>
       </w:sdtPr>
-      <w:sdtEndPr>
-        <w:rPr>
-          <w:rFonts w:asciiTheme="minorHAnsi" w:eastAsiaTheme="minorHAnsi" w:hAnsiTheme="minorHAnsi" w:cstheme="minorBidi"/>
-          <w:color w:val="auto"/>
-          <w:sz w:val="22"/>
-          <w:szCs w:val="22"/>
-        </w:rPr>
-      </w:sdtEndPr>
+      <w:sdtEndPr/>
       <w:sdtContent>
         <w:p>
           <w:pPr>
@@ -32,6 +31,7 @@
             <w:id w:val="-573587230"/>
             <w:bibliography/>
           </w:sdtPr>
+          <w:sdtEndPr/>
           <w:sdtContent>
             <w:p>
               <w:pPr>
@@ -1313,27 +1313,6 @@
     <b:RefOrder>5</b:RefOrder>
   </b:Source>
   <b:Source>
-    <b:Tag>MDNJsStr</b:Tag>
-    <b:SourceType>InternetSite</b:SourceType>
-    <b:Guid>{B1E3D836-6964-48D4-A921-ACB73B4C1E92}</b:Guid>
-    <b:Title>String - JavaScript</b:Title>
-    <b:InternetSiteTitle>MDN Web Docs</b:InternetSiteTitle>
-    <b:Year>2021</b:Year>
-    <b:Month>04</b:Month>
-    <b:Day>08</b:Day>
-    <b:URL>https://developer.mozilla.org/en-US/docs/Web/JavaScript/Reference/Global_Objects/String#string_primitives_and_string_objects</b:URL>
-    <b:Author>
-      <b:Author>
-        <b:Corporate>MDN contributors</b:Corporate>
-      </b:Author>
-    </b:Author>
-    <b:ProductionCompany>Mozilla</b:ProductionCompany>
-    <b:YearAccessed>2021</b:YearAccessed>
-    <b:MonthAccessed>04</b:MonthAccessed>
-    <b:DayAccessed>08</b:DayAccessed>
-    <b:RefOrder>6</b:RefOrder>
-  </b:Source>
-  <b:Source>
     <b:Tag>WHATWGURL</b:Tag>
     <b:SourceType>InternetSite</b:SourceType>
     <b:Guid>{56CB277C-CE83-40C7-BFE1-4A31480ABDD6}</b:Guid>
@@ -1347,7 +1326,7 @@
     <b:YearAccessed>2021</b:YearAccessed>
     <b:MonthAccessed>April</b:MonthAccessed>
     <b:DayAccessed>10</b:DayAccessed>
-    <b:RefOrder>7</b:RefOrder>
+    <b:RefOrder>6</b:RefOrder>
   </b:Source>
   <b:Source>
     <b:Tag>WHATWGURL2</b:Tag>
@@ -1362,7 +1341,7 @@
     <b:YearAccessed>2021</b:YearAccessed>
     <b:MonthAccessed>April</b:MonthAccessed>
     <b:DayAccessed>07</b:DayAccessed>
-    <b:RefOrder>8</b:RefOrder>
+    <b:RefOrder>7</b:RefOrder>
   </b:Source>
   <b:Source>
     <b:Tag>ECMAScript</b:Tag>
@@ -1396,13 +1375,36 @@
         </b:NameList>
       </b:Editor>
     </b:Author>
+    <b:RefOrder>8</b:RefOrder>
+  </b:Source>
+  <b:Source>
+    <b:Tag>MDNJsStr</b:Tag>
+    <b:SourceType>InternetSite</b:SourceType>
+    <b:Guid>{7C6F07ED-3B6B-49F7-9E7D-DBF3EB5D7D04}</b:Guid>
+    <b:Title>String - JavaScript</b:Title>
+    <b:InternetSiteTitle>MDN Web Docs</b:InternetSiteTitle>
+    <b:Year>2021</b:Year>
+    <b:Month>04</b:Month>
+    <b:Day>08</b:Day>
+    <b:URL>https://developer.mozilla.org/en-US/docs/Web/JavaScript/Reference/Global_Objects/String#string_primitives_and_string_objects</b:URL>
+    <b:Author>
+      <b:Author>
+        <b:Corporate>MDN contributors</b:Corporate>
+      </b:Author>
+    </b:Author>
+    <b:ProductionCompany>Mozilla</b:ProductionCompany>
+    <b:YearAccessed>2021</b:YearAccessed>
+    <b:MonthAccessed>04</b:MonthAccessed>
+    <b:DayAccessed>08</b:DayAccessed>
+    <b:ShortTitle>HOw short</b:ShortTitle>
+    <b:Comments>My Comments</b:Comments>
     <b:RefOrder>9</b:RefOrder>
   </b:Source>
 </b:Sources>
 </file>
 
 <file path=customXml/itemProps1.xml><?xml version="1.0" encoding="utf-8"?>
-<ds:datastoreItem xmlns:ds="http://schemas.openxmlformats.org/officeDocument/2006/customXml" ds:itemID="{C5EB1222-9CF5-4E32-ACA2-180A5FC3240E}">
+<ds:datastoreItem xmlns:ds="http://schemas.openxmlformats.org/officeDocument/2006/customXml" ds:itemID="{E30EE6A3-9C14-4E76-B823-047C0B567D9E}">
   <ds:schemaRefs>
     <ds:schemaRef ds:uri="http://schemas.openxmlformats.org/officeDocument/2006/bibliography"/>
   </ds:schemaRefs>

</xml_diff>

<commit_message>
Added local database context
</commit_message>
<xml_diff>
--- a/Resources/Reference/References.docx
+++ b/Resources/Reference/References.docx
@@ -2,6 +2,7 @@
 <file path=word/document.xml><?xml version="1.0" encoding="utf-8"?>
 <w:document xmlns:wpc="http://schemas.microsoft.com/office/word/2010/wordprocessingCanvas" xmlns:cx="http://schemas.microsoft.com/office/drawing/2014/chartex" xmlns:cx1="http://schemas.microsoft.com/office/drawing/2015/9/8/chartex" xmlns:cx2="http://schemas.microsoft.com/office/drawing/2015/10/21/chartex" xmlns:cx3="http://schemas.microsoft.com/office/drawing/2016/5/9/chartex" xmlns:cx4="http://schemas.microsoft.com/office/drawing/2016/5/10/chartex" xmlns:cx5="http://schemas.microsoft.com/office/drawing/2016/5/11/chartex" xmlns:cx6="http://schemas.microsoft.com/office/drawing/2016/5/12/chartex" xmlns:cx7="http://schemas.microsoft.com/office/drawing/2016/5/13/chartex" xmlns:cx8="http://schemas.microsoft.com/office/drawing/2016/5/14/chartex" xmlns:mc="http://schemas.openxmlformats.org/markup-compatibility/2006" xmlns:aink="http://schemas.microsoft.com/office/drawing/2016/ink" xmlns:am3d="http://schemas.microsoft.com/office/drawing/2017/model3d" xmlns:o="urn:schemas-microsoft-com:office:office" xmlns:r="http://schemas.openxmlformats.org/officeDocument/2006/relationships" xmlns:m="http://schemas.openxmlformats.org/officeDocument/2006/math" xmlns:v="urn:schemas-microsoft-com:vml" xmlns:wp14="http://schemas.microsoft.com/office/word/2010/wordprocessingDrawing" xmlns:wp="http://schemas.openxmlformats.org/drawingml/2006/wordprocessingDrawing" xmlns:w10="urn:schemas-microsoft-com:office:word" xmlns:w="http://schemas.openxmlformats.org/wordprocessingml/2006/main" xmlns:w14="http://schemas.microsoft.com/office/word/2010/wordml" xmlns:w15="http://schemas.microsoft.com/office/word/2012/wordml" xmlns:w16cex="http://schemas.microsoft.com/office/word/2018/wordml/cex" xmlns:w16cid="http://schemas.microsoft.com/office/word/2016/wordml/cid" xmlns:w16="http://schemas.microsoft.com/office/word/2018/wordml" xmlns:w16sdtdh="http://schemas.microsoft.com/office/word/2020/wordml/sdtdatahash" xmlns:w16se="http://schemas.microsoft.com/office/word/2015/wordml/symex" xmlns:wpg="http://schemas.microsoft.com/office/word/2010/wordprocessingGroup" xmlns:wpi="http://schemas.microsoft.com/office/word/2010/wordprocessingInk" xmlns:wne="http://schemas.microsoft.com/office/word/2006/wordml" xmlns:wps="http://schemas.microsoft.com/office/word/2010/wordprocessingShape" mc:Ignorable="w14 w15 w16se w16cid w16 w16cex w16sdtdh wp14">
   <w:body>
+    <w:p/>
     <w:sdt>
       <w:sdtPr>
         <w:rPr>
@@ -16,7 +17,6 @@
           <w:docPartUnique/>
         </w:docPartObj>
       </w:sdtPr>
-      <w:sdtEndPr/>
       <w:sdtContent>
         <w:p>
           <w:pPr>
@@ -31,7 +31,6 @@
             <w:id w:val="-573587230"/>
             <w:bibliography/>
           </w:sdtPr>
-          <w:sdtEndPr/>
           <w:sdtContent>
             <w:p>
               <w:pPr>
@@ -54,197 +53,17 @@
               </w:r>
               <w:r>
                 <w:rPr>
-                  <w:noProof/>
-                </w:rPr>
-                <w:t xml:space="preserve">Berners-Lee, T., Masinter, L., &amp; Fielding, R. T. (2005, January). </w:t>
-              </w:r>
-              <w:r>
-                <w:rPr>
                   <w:i/>
                   <w:iCs/>
                   <w:noProof/>
                 </w:rPr>
-                <w:t>Uniform Resource Identifier (URI): Generic Syntax</w:t>
+                <w:t>CREATE USER (Transact-SQL)</w:t>
               </w:r>
               <w:r>
                 <w:rPr>
                   <w:noProof/>
                 </w:rPr>
-                <w:t>. (Internet Engineering Task Force (IETF)) doi:10.17487/RFC3986</w:t>
-              </w:r>
-            </w:p>
-            <w:p>
-              <w:pPr>
-                <w:pStyle w:val="Bibliography"/>
-                <w:ind w:left="720" w:hanging="720"/>
-                <w:rPr>
-                  <w:noProof/>
-                </w:rPr>
-              </w:pPr>
-              <w:r>
-                <w:rPr>
-                  <w:noProof/>
-                </w:rPr>
-                <w:t xml:space="preserve">Carpenter, B., Hinden, R., &amp; Cheshire, S. (2013, February). </w:t>
-              </w:r>
-              <w:r>
-                <w:rPr>
-                  <w:i/>
-                  <w:iCs/>
-                  <w:noProof/>
-                </w:rPr>
-                <w:t>Representing IPv6 Zone Identifiers in Address Literals and Uniform Resource Identifiers</w:t>
-              </w:r>
-              <w:r>
-                <w:rPr>
-                  <w:noProof/>
-                </w:rPr>
-                <w:t>. (Internet Engineering Task Force (IETF)) doi:10.17487/RFC6874</w:t>
-              </w:r>
-            </w:p>
-            <w:p>
-              <w:pPr>
-                <w:pStyle w:val="Bibliography"/>
-                <w:ind w:left="720" w:hanging="720"/>
-                <w:rPr>
-                  <w:noProof/>
-                </w:rPr>
-              </w:pPr>
-              <w:r>
-                <w:rPr>
-                  <w:noProof/>
-                </w:rPr>
-                <w:t xml:space="preserve">Duerst, M., Masinter, L., &amp; Zawinski, J. (2010, October). </w:t>
-              </w:r>
-              <w:r>
-                <w:rPr>
-                  <w:i/>
-                  <w:iCs/>
-                  <w:noProof/>
-                </w:rPr>
-                <w:t>The 'mailto' URI Scheme</w:t>
-              </w:r>
-              <w:r>
-                <w:rPr>
-                  <w:noProof/>
-                </w:rPr>
-                <w:t>. (Internet Engineering Task Force (IETF)) doi:10.17487/RFC6068</w:t>
-              </w:r>
-            </w:p>
-            <w:p>
-              <w:pPr>
-                <w:pStyle w:val="Bibliography"/>
-                <w:ind w:left="720" w:hanging="720"/>
-                <w:rPr>
-                  <w:noProof/>
-                </w:rPr>
-              </w:pPr>
-              <w:r>
-                <w:rPr>
-                  <w:noProof/>
-                </w:rPr>
-                <w:t xml:space="preserve">Guo, S.-y., Michael, F., &amp; Gibbons, K. (Eds.). (2021, 04 06). </w:t>
-              </w:r>
-              <w:r>
-                <w:rPr>
-                  <w:i/>
-                  <w:iCs/>
-                  <w:noProof/>
-                </w:rPr>
-                <w:t>ECMAScript® 2022 Language Specification</w:t>
-              </w:r>
-              <w:r>
-                <w:rPr>
-                  <w:noProof/>
-                </w:rPr>
-                <w:t>. (ECMA International) Retrieved 04 10, 2021, from TC39: https://tc39.es/ecma262/#sec-ecmascript-language-lexical-grammar-literals</w:t>
-              </w:r>
-            </w:p>
-            <w:p>
-              <w:pPr>
-                <w:pStyle w:val="Bibliography"/>
-                <w:ind w:left="720" w:hanging="720"/>
-                <w:rPr>
-                  <w:noProof/>
-                </w:rPr>
-              </w:pPr>
-              <w:r>
-                <w:rPr>
-                  <w:noProof/>
-                </w:rPr>
-                <w:t xml:space="preserve">Kerwin, M. (2017, February). </w:t>
-              </w:r>
-              <w:r>
-                <w:rPr>
-                  <w:i/>
-                  <w:iCs/>
-                  <w:noProof/>
-                </w:rPr>
-                <w:t>The "file" URI Scheme</w:t>
-              </w:r>
-              <w:r>
-                <w:rPr>
-                  <w:noProof/>
-                </w:rPr>
-                <w:t>. (Internet Engineering Task Force (IETF)) doi:10.17487/RFC8089</w:t>
-              </w:r>
-            </w:p>
-            <w:p>
-              <w:pPr>
-                <w:pStyle w:val="Bibliography"/>
-                <w:ind w:left="720" w:hanging="720"/>
-                <w:rPr>
-                  <w:noProof/>
-                </w:rPr>
-              </w:pPr>
-              <w:r>
-                <w:rPr>
-                  <w:noProof/>
-                </w:rPr>
-                <w:t xml:space="preserve">MDN contributors. (2021, 04 08). </w:t>
-              </w:r>
-              <w:r>
-                <w:rPr>
-                  <w:i/>
-                  <w:iCs/>
-                  <w:noProof/>
-                </w:rPr>
-                <w:t>String - JavaScript</w:t>
-              </w:r>
-              <w:r>
-                <w:rPr>
-                  <w:noProof/>
-                </w:rPr>
-                <w:t>. (Mozilla) Retrieved 04 08, 2021, from MDN Web Docs: https://developer.mozilla.org/en-US/docs/Web/JavaScript/Reference/Global_Objects/String#string_primitives_and_string_objects</w:t>
-              </w:r>
-            </w:p>
-            <w:p>
-              <w:pPr>
-                <w:pStyle w:val="Bibliography"/>
-                <w:ind w:left="720" w:hanging="720"/>
-                <w:rPr>
-                  <w:noProof/>
-                </w:rPr>
-              </w:pPr>
-              <w:r>
-                <w:rPr>
-                  <w:noProof/>
-                </w:rPr>
-                <w:t xml:space="preserve">MDN contributors. (2021, 03 23). </w:t>
-              </w:r>
-              <w:r>
-                <w:rPr>
-                  <w:i/>
-                  <w:iCs/>
-                  <w:noProof/>
-                </w:rPr>
-                <w:t>The Netscape XSLT/XPath Reference</w:t>
-              </w:r>
-              <w:r>
-                <w:rPr>
-                  <w:noProof/>
-                </w:rPr>
-                <w:t>. (Mozilla) Retrieved 04 11, 2021, from MDN Web Docs: https://developer.mozilla.org/en-US/docs/Web/XSLT/Transforming_XML_with_XSLT/The_Netscape_XSLT_XPath_Reference</w:t>
+                <w:t>. (2019, November 06). Retrieved from Microsoft Docs: https://docs.microsoft.com/en-us/sql/t-sql/statements/create-user-transact-sql?view=sql-server-ver15</w:t>
               </w:r>
             </w:p>
             <w:p>
@@ -261,13 +80,13 @@
                   <w:iCs/>
                   <w:noProof/>
                 </w:rPr>
-                <w:t>URLs</w:t>
+                <w:t>Homepage for client programming to Microsoft SQL Server</w:t>
               </w:r>
               <w:r>
                 <w:rPr>
                   <w:noProof/>
                 </w:rPr>
-                <w:t>. (2021, March 23). (WHATWG (Apple, Google, Mozilla, Microsoft)) Retrieved April 10, 2021, from URL - Living Standard: https://url.spec.whatwg.org/</w:t>
+                <w:t>. (2018, November 07). Retrieved from SQL Docs - Microsoft Docs: https://docs.microsoft.com/en-us/sql/connect/homepage-sql-connection-programming?view=sql-server-ver15#an-110-ado-net-docu</w:t>
               </w:r>
             </w:p>
             <w:p>
@@ -284,13 +103,13 @@
                   <w:iCs/>
                   <w:noProof/>
                 </w:rPr>
-                <w:t>URLs and Fetching Resources</w:t>
+                <w:t>sys.database_principals (Transact-SQL)</w:t>
               </w:r>
               <w:r>
                 <w:rPr>
                   <w:noProof/>
                 </w:rPr>
-                <w:t>. (2020, April). (WHATWG (Apple, Google, Mozilla, Microsoft)) Retrieved April 07, 2021, from HTML Living Standard: https://html.spec.whatwg.org/multipage/urls-and-fetching.html#urls</w:t>
+                <w:t>. (2016, October 27). Retrieved April 20, 2021, from https://docs.microsoft.com/en-us/sql/relational-databases/system-catalog-views/sys-database-principals-transact-sql?view=sql-server-ver15</w:t>
               </w:r>
             </w:p>
             <w:p>
@@ -307,7 +126,6 @@
         </w:sdt>
       </w:sdtContent>
     </w:sdt>
-    <w:p/>
     <w:p/>
     <w:sectPr>
       <w:pgSz w:w="12240" w:h="15840"/>
@@ -1162,284 +980,48 @@
 <file path=customXml/item1.xml><?xml version="1.0" encoding="utf-8"?>
 <b:Sources xmlns:b="http://schemas.openxmlformats.org/officeDocument/2006/bibliography" xmlns="http://schemas.openxmlformats.org/officeDocument/2006/bibliography" SelectedStyle="\APASixthEditionOfficeOnline.xsl" StyleName="APA" Version="6">
   <b:Source>
-    <b:Tag>rfc6068</b:Tag>
+    <b:Tag>SqlCreateUser</b:Tag>
     <b:SourceType>InternetSite</b:SourceType>
-    <b:Guid>{F32E32FE-9EB7-47D1-BE71-136674931E79}</b:Guid>
-    <b:Title>The 'mailto' URI Scheme</b:Title>
-    <b:Year>2010</b:Year>
-    <b:YearAccessed>2021</b:YearAccessed>
-    <b:MonthAccessed>April</b:MonthAccessed>
-    <b:DayAccessed>07</b:DayAccessed>
-    <b:URL>https://tools.ietf.org/html/rfc6068</b:URL>
-    <b:DOI>10.17487/RFC6068</b:DOI>
-    <b:Author>
-      <b:Author>
-        <b:NameList>
-          <b:Person>
-            <b:Last>Duerst</b:Last>
-            <b:First>Martin</b:First>
-          </b:Person>
-          <b:Person>
-            <b:Last>Masinter</b:Last>
-            <b:First>Larry</b:First>
-          </b:Person>
-          <b:Person>
-            <b:Last>Zawinski</b:Last>
-            <b:First>Jamie</b:First>
-          </b:Person>
-        </b:NameList>
-      </b:Author>
-    </b:Author>
-    <b:InternetSiteTitle>IETF Tools</b:InternetSiteTitle>
-    <b:Month>October</b:Month>
-    <b:ProductionCompany>Internet Engineering Task Force (IETF)</b:ProductionCompany>
+    <b:Guid>{0858A239-768A-4717-AD31-E4E556BA1FB7}</b:Guid>
+    <b:Title>CREATE USER (Transact-SQL)</b:Title>
+    <b:InternetSiteTitle>Microsoft Docs</b:InternetSiteTitle>
+    <b:Year>2019</b:Year>
+    <b:Month>November</b:Month>
+    <b:Day>06</b:Day>
+    <b:URL>https://docs.microsoft.com/en-us/sql/t-sql/statements/create-user-transact-sql?view=sql-server-ver15</b:URL>
     <b:RefOrder>1</b:RefOrder>
   </b:Source>
   <b:Source>
-    <b:Tag>RFC6874</b:Tag>
+    <b:Tag>SqlProgramming</b:Tag>
     <b:SourceType>InternetSite</b:SourceType>
-    <b:Guid>{DC2FF8F4-B312-4AFD-A50E-82C5D3BE9BF4}</b:Guid>
-    <b:Title>Representing IPv6 Zone Identifiers in Address Literals and Uniform Resource Identifiers</b:Title>
-    <b:InternetSiteTitle>IETF Tools</b:InternetSiteTitle>
-    <b:Year>2013</b:Year>
-    <b:Month>February</b:Month>
-    <b:URL>https://tools.ietf.org/html/rfc6874</b:URL>
-    <b:ProductionCompany>Internet Engineering Task Force (IETF)</b:ProductionCompany>
-    <b:YearAccessed>2021</b:YearAccessed>
-    <b:MonthAccessed>04</b:MonthAccessed>
-    <b:DayAccessed>07</b:DayAccessed>
-    <b:Author>
-      <b:Author>
-        <b:NameList>
-          <b:Person>
-            <b:Last>Carpenter</b:Last>
-            <b:First>Brian</b:First>
-          </b:Person>
-          <b:Person>
-            <b:Last>Hinden</b:Last>
-            <b:First>Robert</b:First>
-          </b:Person>
-          <b:Person>
-            <b:Last>Cheshire</b:Last>
-            <b:First>Stuart</b:First>
-          </b:Person>
-        </b:NameList>
-      </b:Author>
-    </b:Author>
-    <b:DOI>10.17487/RFC6874</b:DOI>
+    <b:Guid>{8E7D3EA8-A82E-4604-8CAD-55D528C1AA36}</b:Guid>
+    <b:Title>Homepage for client programming to Microsoft SQL Server</b:Title>
+    <b:InternetSiteTitle>SQL Docs - Microsoft Docs</b:InternetSiteTitle>
+    <b:Year>2018</b:Year>
+    <b:Month>November</b:Month>
+    <b:Day>07</b:Day>
+    <b:URL>https://docs.microsoft.com/en-us/sql/connect/homepage-sql-connection-programming?view=sql-server-ver15#an-110-ado-net-docu</b:URL>
     <b:RefOrder>2</b:RefOrder>
   </b:Source>
   <b:Source>
-    <b:Tag>RFC3986</b:Tag>
+    <b:Tag>SysDbPrincipal</b:Tag>
     <b:SourceType>InternetSite</b:SourceType>
-    <b:Guid>{363582AF-B1B8-4A17-8E8C-14127B1DFF40}</b:Guid>
-    <b:Title>Uniform Resource Identifier (URI): Generic Syntax</b:Title>
-    <b:InternetSiteTitle>IETF Tools</b:InternetSiteTitle>
-    <b:Year>2005</b:Year>
-    <b:Month>January</b:Month>
-    <b:URL>https://tools.ietf.org/html/rfc3986</b:URL>
-    <b:ProductionCompany>Internet Engineering Task Force (IETF)</b:ProductionCompany>
-    <b:YearAccessed>2021</b:YearAccessed>
-    <b:MonthAccessed>04</b:MonthAccessed>
-    <b:DayAccessed>10</b:DayAccessed>
-    <b:StandardNumber>STD66</b:StandardNumber>
-    <b:Author>
-      <b:Author>
-        <b:NameList>
-          <b:Person>
-            <b:Last>Berners-Lee</b:Last>
-            <b:First>Tim</b:First>
-          </b:Person>
-          <b:Person>
-            <b:Last>Masinter</b:Last>
-            <b:First>Larry</b:First>
-          </b:Person>
-          <b:Person>
-            <b:Last>Fielding</b:Last>
-            <b:Middle>T</b:Middle>
-            <b:First>Roy</b:First>
-          </b:Person>
-        </b:NameList>
-      </b:Author>
-    </b:Author>
-    <b:DOI>10.17487/RFC3986</b:DOI>
-    <b:RefOrder>3</b:RefOrder>
-  </b:Source>
-  <b:Source>
-    <b:Tag>RFC8089</b:Tag>
-    <b:SourceType>InternetSite</b:SourceType>
-    <b:Guid>{88AF8F75-866B-446F-949F-D80821C9F8A2}</b:Guid>
-    <b:Title>The "file" URI Scheme</b:Title>
-    <b:InternetSiteTitle>IETF Tools</b:InternetSiteTitle>
-    <b:Year>2017</b:Year>
-    <b:Month>February</b:Month>
-    <b:URL>https://tools.ietf.org/html/rfc8089</b:URL>
-    <b:Author>
-      <b:Author>
-        <b:NameList>
-          <b:Person>
-            <b:Last>Kerwin</b:Last>
-            <b:First>Matthew</b:First>
-          </b:Person>
-        </b:NameList>
-      </b:Author>
-    </b:Author>
-    <b:ProductionCompany>Internet Engineering Task Force (IETF)</b:ProductionCompany>
-    <b:YearAccessed>2021</b:YearAccessed>
-    <b:MonthAccessed>04</b:MonthAccessed>
-    <b:DayAccessed>07</b:DayAccessed>
-    <b:DOI>10.17487/RFC8089</b:DOI>
-    <b:RefOrder>4</b:RefOrder>
-  </b:Source>
-  <b:Source>
-    <b:Tag>MDNXSLT</b:Tag>
-    <b:SourceType>InternetSite</b:SourceType>
-    <b:Guid>{183F1D16-869C-4575-9003-60EF175C1E26}</b:Guid>
-    <b:Author>
-      <b:Author>
-        <b:Corporate>MDN contributors</b:Corporate>
-      </b:Author>
-    </b:Author>
-    <b:Title>The Netscape XSLT/XPath Reference</b:Title>
-    <b:InternetSiteTitle>MDN Web Docs</b:InternetSiteTitle>
-    <b:Year>2021</b:Year>
-    <b:Month>03</b:Month>
-    <b:Day>23</b:Day>
-    <b:URL>https://developer.mozilla.org/en-US/docs/Web/XSLT/Transforming_XML_with_XSLT/The_Netscape_XSLT_XPath_Reference</b:URL>
-    <b:ProductionCompany>Mozilla</b:ProductionCompany>
-    <b:YearAccessed>2021</b:YearAccessed>
-    <b:MonthAccessed>04</b:MonthAccessed>
-    <b:DayAccessed>11</b:DayAccessed>
-    <b:RefOrder>5</b:RefOrder>
-  </b:Source>
-  <b:Source>
-    <b:Tag>WHATWGURL</b:Tag>
-    <b:SourceType>InternetSite</b:SourceType>
-    <b:Guid>{56CB277C-CE83-40C7-BFE1-4A31480ABDD6}</b:Guid>
-    <b:Title>URLs</b:Title>
-    <b:InternetSiteTitle>URL - Living Standard</b:InternetSiteTitle>
-    <b:Year>2021</b:Year>
-    <b:Month>March</b:Month>
-    <b:Day>23</b:Day>
-    <b:URL>https://url.spec.whatwg.org/</b:URL>
-    <b:ProductionCompany>WHATWG (Apple, Google, Mozilla, Microsoft)</b:ProductionCompany>
+    <b:Guid>{E0EA7C49-6FE8-4507-9E9B-58F2EC596913}</b:Guid>
+    <b:Title>sys.database_principals (Transact-SQL)</b:Title>
+    <b:Year>2016</b:Year>
+    <b:Month>October</b:Month>
+    <b:Day>27</b:Day>
+    <b:URL>https://docs.microsoft.com/en-us/sql/relational-databases/system-catalog-views/sys-database-principals-transact-sql?view=sql-server-ver15</b:URL>
     <b:YearAccessed>2021</b:YearAccessed>
     <b:MonthAccessed>April</b:MonthAccessed>
-    <b:DayAccessed>10</b:DayAccessed>
-    <b:RefOrder>6</b:RefOrder>
-  </b:Source>
-  <b:Source>
-    <b:Tag>WHATWGURL2</b:Tag>
-    <b:SourceType>InternetSite</b:SourceType>
-    <b:Guid>{73F6B065-EE99-44EB-8579-7B5BAEB51875}</b:Guid>
-    <b:Title>URLs and Fetching Resources</b:Title>
-    <b:InternetSiteTitle>HTML Living Standard</b:InternetSiteTitle>
-    <b:Year>2020</b:Year>
-    <b:Month>April</b:Month>
-    <b:URL>https://html.spec.whatwg.org/multipage/urls-and-fetching.html#urls</b:URL>
-    <b:ProductionCompany>WHATWG (Apple, Google, Mozilla, Microsoft)</b:ProductionCompany>
-    <b:YearAccessed>2021</b:YearAccessed>
-    <b:MonthAccessed>April</b:MonthAccessed>
-    <b:DayAccessed>07</b:DayAccessed>
-    <b:RefOrder>7</b:RefOrder>
-  </b:Source>
-  <b:Source>
-    <b:Tag>ECMAScript</b:Tag>
-    <b:SourceType>InternetSite</b:SourceType>
-    <b:Guid>{96504678-0FD3-4C2A-ABC5-EFD15E89B7FB}</b:Guid>
-    <b:Title>ECMAScript® 2022 Language Specification</b:Title>
-    <b:InternetSiteTitle>TC39</b:InternetSiteTitle>
-    <b:Year>2021</b:Year>
-    <b:Month>04</b:Month>
-    <b:Day>06</b:Day>
-    <b:URL>https://tc39.es/ecma262/#sec-ecmascript-language-lexical-grammar-literals</b:URL>
-    <b:ProductionCompany>ECMA International</b:ProductionCompany>
-    <b:YearAccessed>2021</b:YearAccessed>
-    <b:MonthAccessed>04</b:MonthAccessed>
-    <b:DayAccessed>10</b:DayAccessed>
-    <b:Author>
-      <b:Editor>
-        <b:NameList>
-          <b:Person>
-            <b:Last>Guo</b:Last>
-            <b:First>Shu-yu</b:First>
-          </b:Person>
-          <b:Person>
-            <b:Last>Michael</b:Last>
-            <b:First>Ficarra</b:First>
-          </b:Person>
-          <b:Person>
-            <b:Last>Gibbons</b:Last>
-            <b:First>Kevin</b:First>
-          </b:Person>
-        </b:NameList>
-      </b:Editor>
-    </b:Author>
-    <b:RefOrder>8</b:RefOrder>
-  </b:Source>
-  <b:Source>
-    <b:Tag>MDNJsStr</b:Tag>
-    <b:SourceType>InternetSite</b:SourceType>
-    <b:Guid>{7C6F07ED-3B6B-49F7-9E7D-DBF3EB5D7D04}</b:Guid>
-    <b:Title>String - JavaScript</b:Title>
-    <b:InternetSiteTitle>MDN Web Docs</b:InternetSiteTitle>
-    <b:Year>2021</b:Year>
-    <b:Month>04</b:Month>
-    <b:Day>08</b:Day>
-    <b:URL>https://developer.mozilla.org/en-US/docs/Web/JavaScript/Reference/Global_Objects/String#string_primitives_and_string_objects</b:URL>
-    <b:Author>
-      <b:Author>
-        <b:Corporate>MDN contributors</b:Corporate>
-      </b:Author>
-    </b:Author>
-    <b:ProductionCompany>Mozilla</b:ProductionCompany>
-    <b:YearAccessed>2021</b:YearAccessed>
-    <b:MonthAccessed>04</b:MonthAccessed>
-    <b:DayAccessed>08</b:DayAccessed>
-    <b:ShortTitle>HOw short</b:ShortTitle>
-    <b:Comments>My Comments</b:Comments>
-    <b:RefOrder>9</b:RefOrder>
-  </b:Source>
-  <b:Source>
-    <b:Tag>MosPwBox</b:Tag>
-    <b:SourceType>InternetSite</b:SourceType>
-    <b:Guid>{78AA2908-9639-4362-BC0B-94140C5A2A97}</b:Guid>
-    <b:Title>WPF PasswordBox Control</b:Title>
-    <b:Year>2014</b:Year>
-    <b:Month>June</b:Month>
-    <b:Day>22</b:Day>
-    <b:InternetSiteTitle>WPF Tutorial</b:InternetSiteTitle>
-    <b:URL>http://www.wpftutorial.net/PasswordBox.html</b:URL>
-    <b:Author>
-      <b:Author>
-        <b:NameList>
-          <b:Person>
-            <b:Last>Moser</b:Last>
-            <b:First>Christian</b:First>
-          </b:Person>
-        </b:NameList>
-      </b:Author>
-    </b:Author>
-    <b:YearAccessed>2021</b:YearAccessed>
-    <b:MonthAccessed>April</b:MonthAccessed>
-    <b:DayAccessed>18</b:DayAccessed>
-    <b:RefOrder>10</b:RefOrder>
-  </b:Source>
-  <b:Source>
-    <b:Tag>WpfSamples</b:Tag>
-    <b:SourceType>InternetSite</b:SourceType>
-    <b:Guid>{7E9B3967-2F80-4490-B6E2-378CDF900350}</b:Guid>
-    <b:Title>Browse code samples (Windows Presentation Foundation; C#)</b:Title>
-    <b:InternetSiteTitle>Microsoft Docs</b:InternetSiteTitle>
-    <b:Year>2021</b:Year>
-    <b:URL>https://docs.microsoft.com/en-us/samples/browse/?redirectedfrom=MSDN-samples&amp;languages=csharp&amp;expanded=windows&amp;products=windows-wpf</b:URL>
-    <b:RefOrder>11</b:RefOrder>
+    <b:DayAccessed>20</b:DayAccessed>
+    <b:RefOrder>3</b:RefOrder>
   </b:Source>
 </b:Sources>
 </file>
 
 <file path=customXml/itemProps1.xml><?xml version="1.0" encoding="utf-8"?>
-<ds:datastoreItem xmlns:ds="http://schemas.openxmlformats.org/officeDocument/2006/customXml" ds:itemID="{CB369895-485D-416D-950D-0051705FC45C}">
+<ds:datastoreItem xmlns:ds="http://schemas.openxmlformats.org/officeDocument/2006/customXml" ds:itemID="{51D5527D-7133-42A2-AFEB-6A58405B5F4E}">
   <ds:schemaRefs>
     <ds:schemaRef ds:uri="http://schemas.openxmlformats.org/officeDocument/2006/bibliography"/>
   </ds:schemaRefs>

</xml_diff>

<commit_message>
Switched to Fluent configuration for local DB model
</commit_message>
<xml_diff>
--- a/Resources/Reference/References.docx
+++ b/Resources/Reference/References.docx
@@ -1017,11 +1017,77 @@
     <b:DayAccessed>20</b:DayAccessed>
     <b:RefOrder>3</b:RefOrder>
   </b:Source>
+  <b:Source>
+    <b:Tag>Win32Directory</b:Tag>
+    <b:SourceType>InternetSite</b:SourceType>
+    <b:Guid>{9170A569-0B48-46AF-945F-22C88F96DF39}</b:Guid>
+    <b:Title>Win32_Directory class - Win32 apps</b:Title>
+    <b:InternetSiteTitle>Microsoft Docs</b:InternetSiteTitle>
+    <b:Year>2018</b:Year>
+    <b:Month>May</b:Month>
+    <b:Day>31</b:Day>
+    <b:URL>https://docs.microsoft.com/en-us/windows/win32/cimwin32prov/win32-directory</b:URL>
+    <b:Author>
+      <b:Author>
+        <b:NameList>
+          <b:Person>
+            <b:Last>White</b:Last>
+            <b:First>Steven</b:First>
+          </b:Person>
+        </b:NameList>
+      </b:Author>
+    </b:Author>
+    <b:RefOrder>4</b:RefOrder>
+  </b:Source>
+  <b:Source>
+    <b:Tag>Win32LogicalDisk</b:Tag>
+    <b:SourceType>InternetSite</b:SourceType>
+    <b:Guid>{9F6804F5-AC4E-4086-872B-95A6AEACD7C0}</b:Guid>
+    <b:Author>
+      <b:Author>
+        <b:NameList>
+          <b:Person>
+            <b:Last>White</b:Last>
+            <b:First>Steven</b:First>
+          </b:Person>
+        </b:NameList>
+      </b:Author>
+    </b:Author>
+    <b:Title>Win32_LogicalDisk class - Win32 apps</b:Title>
+    <b:InternetSiteTitle>Microsoft Docs</b:InternetSiteTitle>
+    <b:Year>2021</b:Year>
+    <b:Month>January</b:Month>
+    <b:Day>06</b:Day>
+    <b:URL>https://docs.microsoft.com/en-us/windows/win32/cimwin32prov/win32-logicaldisk</b:URL>
+    <b:RefOrder>5</b:RefOrder>
+  </b:Source>
+  <b:Source>
+    <b:Tag>Win32LdRd</b:Tag>
+    <b:SourceType>InternetSite</b:SourceType>
+    <b:Guid>{2F3DCAFA-C27C-4CE2-A883-BD96C3C7CE26}</b:Guid>
+    <b:Author>
+      <b:Author>
+        <b:NameList>
+          <b:Person>
+            <b:Last>White</b:Last>
+            <b:First>Steven</b:First>
+          </b:Person>
+        </b:NameList>
+      </b:Author>
+    </b:Author>
+    <b:Title>Win32_LogicalDiskRootDirectory class - Win32 apps</b:Title>
+    <b:InternetSiteTitle>Microsoft Docs</b:InternetSiteTitle>
+    <b:Year>2018</b:Year>
+    <b:Month>May</b:Month>
+    <b:Day>31</b:Day>
+    <b:URL>https://docs.microsoft.com/en-us/windows/win32/cimwin32prov/win32-logicaldiskrootdirectory</b:URL>
+    <b:RefOrder>6</b:RefOrder>
+  </b:Source>
 </b:Sources>
 </file>
 
 <file path=customXml/itemProps1.xml><?xml version="1.0" encoding="utf-8"?>
-<ds:datastoreItem xmlns:ds="http://schemas.openxmlformats.org/officeDocument/2006/customXml" ds:itemID="{51D5527D-7133-42A2-AFEB-6A58405B5F4E}">
+<ds:datastoreItem xmlns:ds="http://schemas.openxmlformats.org/officeDocument/2006/customXml" ds:itemID="{4AD45010-783E-42CF-80E7-8E1E48285AAA}">
   <ds:schemaRefs>
     <ds:schemaRef ds:uri="http://schemas.openxmlformats.org/officeDocument/2006/bibliography"/>
   </ds:schemaRefs>

</xml_diff>